<commit_message>
OpenSourceTutorials-Android v0.4.4 - "Part 4 - Classes and Functions"
</commit_message>
<xml_diff>
--- a/Part 4 - Classes and Functions/10 - Class inheritance.docx
+++ b/Part 4 - Classes and Functions/10 - Class inheritance.docx
@@ -14,6 +14,8 @@
           <w:lang w:bidi="fa-IR"/>
         </w:rPr>
       </w:pPr>
+      <w:bookmarkStart w:id="0" w:name="_GoBack"/>
+      <w:bookmarkEnd w:id="0"/>
       <w:r>
         <w:rPr>
           <w:rFonts w:ascii="IRANSansWeb Light" w:hAnsi="IRANSansWeb Light" w:cs="IRANSansWeb Light" w:hint="cs"/>
@@ -425,21 +427,19 @@
         <w:bidi/>
         <w:jc w:val="both"/>
         <w:rPr>
+          <w:rFonts w:ascii="IRANSansWeb Light" w:hAnsi="IRANSansWeb Light" w:cs="IRANSansWeb Light"/>
+          <w:rtl/>
+          <w:lang w:bidi="fa-IR"/>
+        </w:rPr>
+      </w:pPr>
+      <w:r>
+        <w:rPr>
           <w:rFonts w:ascii="IRANSansWeb Light" w:hAnsi="IRANSansWeb Light" w:cs="IRANSansWeb Light" w:hint="cs"/>
           <w:rtl/>
           <w:lang w:bidi="fa-IR"/>
         </w:rPr>
-      </w:pPr>
-      <w:r>
-        <w:rPr>
-          <w:rFonts w:ascii="IRANSansWeb Light" w:hAnsi="IRANSansWeb Light" w:cs="IRANSansWeb Light" w:hint="cs"/>
-          <w:rtl/>
-          <w:lang w:bidi="fa-IR"/>
-        </w:rPr>
         <w:t>&gt;ناقص&lt;</w:t>
       </w:r>
-      <w:bookmarkStart w:id="0" w:name="_GoBack"/>
-      <w:bookmarkEnd w:id="0"/>
     </w:p>
     <w:sectPr>
       <w:pgSz w:w="12240" w:h="15840"/>
@@ -1387,7 +1387,7 @@
 </file>
 
 <file path=customXml/itemProps1.xml><?xml version="1.0" encoding="utf-8"?>
-<ds:datastoreItem xmlns:ds="http://schemas.openxmlformats.org/officeDocument/2006/customXml" ds:itemID="{1538502B-7265-424F-9258-E4EE46C232D9}">
+<ds:datastoreItem xmlns:ds="http://schemas.openxmlformats.org/officeDocument/2006/customXml" ds:itemID="{127BC01A-BB4D-4513-9479-DDB433CD62AE}">
   <ds:schemaRefs>
     <ds:schemaRef ds:uri="http://schemas.openxmlformats.org/officeDocument/2006/bibliography"/>
   </ds:schemaRefs>

</xml_diff>